<commit_message>
Nuevo Atributo para la Clase Crédito y Usuario
Se añadió un nuevo atributo (PuntosNegativos) a la clase y a la clase Usuario.
</commit_message>
<xml_diff>
--- a/DocumentoProyecto/HelpNomic.docx
+++ b/DocumentoProyecto/HelpNomic.docx
@@ -5,7 +5,7 @@
     <w:p>
       <w:pPr>
         <w:pStyle w:val="Ttulo1"/>
-        <w:jc w:val="center"/>
+        <w:jc w:val="both"/>
         <w:rPr>
           <w:b/>
           <w:bCs/>
@@ -141,7 +141,6 @@
         </w:rPr>
         <w:t>-</w:t>
       </w:r>
-      <w:proofErr w:type="spellStart"/>
       <w:r>
         <w:rPr>
           <w:b/>
@@ -149,7 +148,6 @@
         </w:rPr>
         <w:t>SuperAdmin</w:t>
       </w:r>
-      <w:proofErr w:type="spellEnd"/>
       <w:r>
         <w:t xml:space="preserve">: aplicación principal. Que tendrá control de los sistemas de gestión de </w:t>
       </w:r>
@@ -167,7 +165,6 @@
         </w:rPr>
         <w:t>-</w:t>
       </w:r>
-      <w:proofErr w:type="spellStart"/>
       <w:r>
         <w:rPr>
           <w:b/>
@@ -175,7 +172,6 @@
         </w:rPr>
         <w:t>Admin</w:t>
       </w:r>
-      <w:proofErr w:type="spellEnd"/>
       <w:r>
         <w:t xml:space="preserve"> y </w:t>
       </w:r>
@@ -193,7 +189,6 @@
         </w:rPr>
         <w:t>-</w:t>
       </w:r>
-      <w:proofErr w:type="spellStart"/>
       <w:r>
         <w:rPr>
           <w:b/>
@@ -201,7 +196,6 @@
         </w:rPr>
         <w:t>User</w:t>
       </w:r>
-      <w:proofErr w:type="spellEnd"/>
       <w:r>
         <w:rPr>
           <w:b/>
@@ -241,7 +235,6 @@
         </w:rPr>
         <w:t>-</w:t>
       </w:r>
-      <w:proofErr w:type="spellStart"/>
       <w:r>
         <w:rPr>
           <w:b/>
@@ -249,7 +242,6 @@
         </w:rPr>
         <w:t>Admin</w:t>
       </w:r>
-      <w:proofErr w:type="spellEnd"/>
       <w:r>
         <w:t xml:space="preserve">: aplicación que llevara un control medido sobre </w:t>
       </w:r>
@@ -258,17 +250,8 @@
           <w:b/>
           <w:bCs/>
         </w:rPr>
-        <w:t>HelpNomic-</w:t>
-      </w:r>
-      <w:proofErr w:type="spellStart"/>
-      <w:r>
-        <w:rPr>
-          <w:b/>
-          <w:bCs/>
-        </w:rPr>
-        <w:t>User</w:t>
-      </w:r>
-      <w:proofErr w:type="spellEnd"/>
+        <w:t>HelpNomic-User</w:t>
+      </w:r>
       <w:r>
         <w:rPr>
           <w:b/>
@@ -349,7 +332,6 @@
       <w:r>
         <w:t>se basa Controlar una cartera de créditos de la manera más remota posible, brindándole al usuario principal (</w:t>
       </w:r>
-      <w:proofErr w:type="spellStart"/>
       <w:r>
         <w:rPr>
           <w:b/>
@@ -357,7 +339,6 @@
         </w:rPr>
         <w:t>SuperAmdin</w:t>
       </w:r>
-      <w:proofErr w:type="spellEnd"/>
       <w:r>
         <w:t>) el control total de su capital de préstamos, es decir, puede controlar todo acerca de sus cobradores (</w:t>
       </w:r>
@@ -406,7 +387,6 @@
       <w:r>
         <w:t xml:space="preserve">conseguir el control de prestamos de una manera remota, con el fin de disminuir tiempos de trabajo para </w:t>
       </w:r>
-      <w:proofErr w:type="spellStart"/>
       <w:r>
         <w:rPr>
           <w:b/>
@@ -414,11 +394,9 @@
         </w:rPr>
         <w:t>SuperAdmin</w:t>
       </w:r>
-      <w:proofErr w:type="spellEnd"/>
       <w:r>
         <w:t xml:space="preserve"> y </w:t>
       </w:r>
-      <w:proofErr w:type="spellStart"/>
       <w:r>
         <w:rPr>
           <w:b/>
@@ -426,7 +404,6 @@
         </w:rPr>
         <w:t>Admin</w:t>
       </w:r>
-      <w:proofErr w:type="spellEnd"/>
       <w:r>
         <w:t xml:space="preserve"> (Dueño y Cobrador), y como ende aumentar los beneficios económicos de ambos. Además, se busca otorgar al </w:t>
       </w:r>
@@ -521,18 +498,8 @@
           <w:bCs/>
           <w:color w:val="auto"/>
         </w:rPr>
-        <w:t>HelpNomic-</w:t>
-      </w:r>
-      <w:proofErr w:type="spellStart"/>
-      <w:r>
-        <w:rPr>
-          <w:b/>
-          <w:bCs/>
-          <w:color w:val="auto"/>
-        </w:rPr>
-        <w:t>SuperAdmin</w:t>
-      </w:r>
-      <w:proofErr w:type="spellEnd"/>
+        <w:t>HelpNomic-SuperAdmin</w:t>
+      </w:r>
     </w:p>
     <w:p>
       <w:pPr>
@@ -577,17 +544,8 @@
           <w:b/>
           <w:bCs/>
         </w:rPr>
-        <w:t>HelpNomic-</w:t>
-      </w:r>
-      <w:proofErr w:type="spellStart"/>
-      <w:r>
-        <w:rPr>
-          <w:b/>
-          <w:bCs/>
-        </w:rPr>
-        <w:t>Admin</w:t>
-      </w:r>
-      <w:proofErr w:type="spellEnd"/>
+        <w:t>HelpNomic-Admin</w:t>
+      </w:r>
       <w:r>
         <w:t xml:space="preserve"> y </w:t>
       </w:r>
@@ -596,17 +554,8 @@
           <w:b/>
           <w:bCs/>
         </w:rPr>
-        <w:t>HelpNomic-</w:t>
-      </w:r>
-      <w:proofErr w:type="spellStart"/>
-      <w:r>
-        <w:rPr>
-          <w:b/>
-          <w:bCs/>
-        </w:rPr>
-        <w:t>User</w:t>
-      </w:r>
-      <w:proofErr w:type="spellEnd"/>
+        <w:t>HelpNomic-User</w:t>
+      </w:r>
       <w:r>
         <w:t>.</w:t>
       </w:r>
@@ -628,23 +577,7 @@
           <w:b/>
           <w:bCs/>
         </w:rPr>
-        <w:t>HelpNomic-</w:t>
-      </w:r>
-      <w:proofErr w:type="spellStart"/>
-      <w:r>
-        <w:rPr>
-          <w:b/>
-          <w:bCs/>
-        </w:rPr>
-        <w:t>Admin</w:t>
-      </w:r>
-      <w:proofErr w:type="spellEnd"/>
-      <w:r>
-        <w:rPr>
-          <w:b/>
-          <w:bCs/>
-        </w:rPr>
-        <w:t xml:space="preserve"> </w:t>
+        <w:t xml:space="preserve">HelpNomic-Admin </w:t>
       </w:r>
       <w:r>
         <w:t>“</w:t>
@@ -688,7 +621,6 @@
       <w:r>
         <w:t xml:space="preserve"> aprobado por </w:t>
       </w:r>
-      <w:proofErr w:type="spellStart"/>
       <w:r>
         <w:rPr>
           <w:b/>
@@ -696,7 +628,6 @@
         </w:rPr>
         <w:t>SuperAdmin</w:t>
       </w:r>
-      <w:proofErr w:type="spellEnd"/>
       <w:r>
         <w:t>.</w:t>
       </w:r>
@@ -721,17 +652,8 @@
           <w:b/>
           <w:bCs/>
         </w:rPr>
-        <w:t>HelpNomic-</w:t>
-      </w:r>
-      <w:proofErr w:type="spellStart"/>
-      <w:r>
-        <w:rPr>
-          <w:b/>
-          <w:bCs/>
-        </w:rPr>
-        <w:t>User</w:t>
-      </w:r>
-      <w:proofErr w:type="spellEnd"/>
+        <w:t>HelpNomic-User</w:t>
+      </w:r>
       <w:r>
         <w:t>) ingresados por código de Administradores. Aprobará los créditos basado en la recomendación (</w:t>
       </w:r>
@@ -808,6 +730,7 @@
       <w:pPr>
         <w:pStyle w:val="Ttulo3"/>
         <w:ind w:firstLine="708"/>
+        <w:jc w:val="both"/>
         <w:rPr>
           <w:b/>
           <w:bCs/>
@@ -824,20 +747,8 @@
           <w:iCs/>
           <w:color w:val="auto"/>
         </w:rPr>
-        <w:t>HelpNomic-</w:t>
-      </w:r>
-      <w:proofErr w:type="spellStart"/>
-      <w:r>
-        <w:rPr>
-          <w:b/>
-          <w:bCs/>
-          <w:i/>
-          <w:iCs/>
-          <w:color w:val="auto"/>
-        </w:rPr>
-        <w:t>Admin</w:t>
-      </w:r>
-      <w:proofErr w:type="spellEnd"/>
+        <w:t>HelpNomic-Admin</w:t>
+      </w:r>
     </w:p>
     <w:p>
       <w:pPr>
@@ -846,6 +757,7 @@
           <w:ilvl w:val="0"/>
           <w:numId w:val="2"/>
         </w:numPr>
+        <w:jc w:val="both"/>
       </w:pPr>
       <w:r>
         <w:t xml:space="preserve">Se podrá registrar única y exclusivamente </w:t>
@@ -853,7 +765,6 @@
       <w:r>
         <w:t xml:space="preserve">con los datos de acceso proporcionados por el </w:t>
       </w:r>
-      <w:proofErr w:type="spellStart"/>
       <w:r>
         <w:rPr>
           <w:b/>
@@ -861,7 +772,6 @@
         </w:rPr>
         <w:t>SuperAdmin</w:t>
       </w:r>
-      <w:proofErr w:type="spellEnd"/>
       <w:r>
         <w:t>.</w:t>
       </w:r>
@@ -873,6 +783,7 @@
           <w:ilvl w:val="0"/>
           <w:numId w:val="2"/>
         </w:numPr>
+        <w:jc w:val="both"/>
       </w:pPr>
       <w:r>
         <w:t xml:space="preserve">Debe finalizar su registro por medio de una verificación </w:t>
@@ -888,6 +799,7 @@
           <w:ilvl w:val="0"/>
           <w:numId w:val="2"/>
         </w:numPr>
+        <w:jc w:val="both"/>
       </w:pPr>
       <w:r>
         <w:t xml:space="preserve">Estará sujeto a una membresía la cual inicio al momento de registrarse, luego de haber pagado un monto </w:t>
@@ -895,7 +807,6 @@
       <w:r>
         <w:t xml:space="preserve">sugerido por el </w:t>
       </w:r>
-      <w:proofErr w:type="spellStart"/>
       <w:r>
         <w:rPr>
           <w:b/>
@@ -903,7 +814,6 @@
         </w:rPr>
         <w:t>SuperAdmin</w:t>
       </w:r>
-      <w:proofErr w:type="spellEnd"/>
       <w:r>
         <w:t>. (Las condiciones de la membresía se establecerán al momento de entablar negociaciones con el inversionista “Dueño de la cartera”)</w:t>
       </w:r>
@@ -918,6 +828,7 @@
           <w:ilvl w:val="0"/>
           <w:numId w:val="2"/>
         </w:numPr>
+        <w:jc w:val="both"/>
       </w:pPr>
       <w:r>
         <w:t xml:space="preserve">Tendrá una cartera que varia cada que </w:t>
@@ -925,7 +836,6 @@
       <w:r>
         <w:t xml:space="preserve">el </w:t>
       </w:r>
-      <w:proofErr w:type="spellStart"/>
       <w:r>
         <w:rPr>
           <w:b/>
@@ -933,7 +843,6 @@
         </w:rPr>
         <w:t>SuperAdmin</w:t>
       </w:r>
-      <w:proofErr w:type="spellEnd"/>
       <w:r>
         <w:t xml:space="preserve"> autoriza un nuevo </w:t>
       </w:r>
@@ -960,6 +869,7 @@
           <w:ilvl w:val="0"/>
           <w:numId w:val="2"/>
         </w:numPr>
+        <w:jc w:val="both"/>
       </w:pPr>
       <w:r>
         <w:t>Luego de registrarse, se le otorgará un código mágico</w:t>
@@ -981,6 +891,7 @@
           <w:ilvl w:val="0"/>
           <w:numId w:val="2"/>
         </w:numPr>
+        <w:jc w:val="both"/>
       </w:pPr>
       <w:r>
         <w:t>Tendrá una lista de clientes relacionados a su código mágico</w:t>
@@ -996,11 +907,11 @@
           <w:ilvl w:val="0"/>
           <w:numId w:val="2"/>
         </w:numPr>
+        <w:jc w:val="both"/>
       </w:pPr>
       <w:r>
         <w:t xml:space="preserve">A diario tendrá un proceso de liquidación de cartera en la hora establecida por el </w:t>
       </w:r>
-      <w:proofErr w:type="spellStart"/>
       <w:r>
         <w:rPr>
           <w:b/>
@@ -1008,7 +919,6 @@
         </w:rPr>
         <w:t>SuperAdmin</w:t>
       </w:r>
-      <w:proofErr w:type="spellEnd"/>
       <w:r>
         <w:t xml:space="preserve">, </w:t>
       </w:r>
@@ -1044,6 +954,7 @@
           <w:ilvl w:val="0"/>
           <w:numId w:val="2"/>
         </w:numPr>
+        <w:jc w:val="both"/>
       </w:pPr>
       <w:r>
         <w:lastRenderedPageBreak/>
@@ -1060,6 +971,7 @@
       <w:pPr>
         <w:pStyle w:val="Ttulo3"/>
         <w:ind w:firstLine="708"/>
+        <w:jc w:val="both"/>
         <w:rPr>
           <w:b/>
           <w:bCs/>
@@ -1076,20 +988,8 @@
           <w:iCs/>
           <w:color w:val="auto"/>
         </w:rPr>
-        <w:t>HelpNomic-</w:t>
-      </w:r>
-      <w:proofErr w:type="spellStart"/>
-      <w:r>
-        <w:rPr>
-          <w:b/>
-          <w:bCs/>
-          <w:i/>
-          <w:iCs/>
-          <w:color w:val="auto"/>
-        </w:rPr>
-        <w:t>User</w:t>
-      </w:r>
-      <w:proofErr w:type="spellEnd"/>
+        <w:t>HelpNomic-User</w:t>
+      </w:r>
     </w:p>
     <w:p>
       <w:pPr>
@@ -1098,6 +998,7 @@
           <w:ilvl w:val="0"/>
           <w:numId w:val="3"/>
         </w:numPr>
+        <w:jc w:val="both"/>
       </w:pPr>
       <w:r>
         <w:t xml:space="preserve">Tendrá la opción de registrarse por medio del código mágico de un </w:t>
@@ -1133,6 +1034,7 @@
           <w:ilvl w:val="0"/>
           <w:numId w:val="3"/>
         </w:numPr>
+        <w:jc w:val="both"/>
       </w:pPr>
       <w:r>
         <w:t xml:space="preserve">Al momento de registrarse debe llenar un formulario con su Nombre Completo, DNI, Dirección, </w:t>
@@ -1151,51 +1053,13 @@
           <w:ilvl w:val="0"/>
           <w:numId w:val="3"/>
         </w:numPr>
-      </w:pPr>
-      <w:r>
-        <w:t xml:space="preserve">Tendrá la opción de solicitar un crédito que será aprobado por el </w:t>
-      </w:r>
-      <w:proofErr w:type="spellStart"/>
-      <w:r>
-        <w:rPr>
-          <w:b/>
-          <w:bCs/>
-        </w:rPr>
-        <w:t>SuperAdmin</w:t>
-      </w:r>
-      <w:proofErr w:type="spellEnd"/>
-      <w:r>
-        <w:t>, luego de la verificación de sus datos personales. En caso de ser un</w:t>
-      </w:r>
-      <w:r>
-        <w:t xml:space="preserve"> cliente antiguo (ya tiene como mínimo un crédito terminado)</w:t>
-      </w:r>
-      <w:r>
-        <w:t xml:space="preserve"> la aplicación deberá verificar si es posible </w:t>
-      </w:r>
-      <w:r>
-        <w:t xml:space="preserve">otorgarle un crédito basado en su historial de los </w:t>
-      </w:r>
-      <w:r>
-        <w:t>pagos anteriores</w:t>
-      </w:r>
-      <w:r>
-        <w:t xml:space="preserve">, y luego notificárselo al </w:t>
-      </w:r>
-      <w:proofErr w:type="spellStart"/>
-      <w:r>
-        <w:rPr>
-          <w:b/>
-          <w:bCs/>
-        </w:rPr>
-        <w:t>SuperAdmin</w:t>
-      </w:r>
-      <w:proofErr w:type="spellEnd"/>
-      <w:r>
-        <w:t xml:space="preserve"> para que tome la decisión final </w:t>
-      </w:r>
-      <w:r>
-        <w:t>de autorización.</w:t>
+        <w:jc w:val="both"/>
+      </w:pPr>
+      <w:r>
+        <w:t>El usuario en cada crédito tendrá una variable de puntos negativos, que irá sumando por cada día de atraso por cuota. Esto servirá para que el algoritmo decida si es prudente ofrecerle una renovación o un nuevo préstamo.</w:t>
+      </w:r>
+      <w:r>
+        <w:t xml:space="preserve"> Además, esta variable servirá para una suma global de puntajes negativos del usuario en su historial de créditos</w:t>
       </w:r>
     </w:p>
     <w:p>
@@ -1205,114 +1069,48 @@
           <w:ilvl w:val="0"/>
           <w:numId w:val="3"/>
         </w:numPr>
-      </w:pPr>
-      <w:r>
-        <w:t xml:space="preserve">Al momento de solicitar un </w:t>
-      </w:r>
-      <w:r>
-        <w:t>nuevo</w:t>
-      </w:r>
-      <w:r>
-        <w:t xml:space="preserve"> crédito </w:t>
-      </w:r>
-      <w:r>
-        <w:t>deberá verificar su autenticidad por medio de SMS, y luego la aplicación cual es el monto máximo de crédito que tiene permitido.</w:t>
-      </w:r>
-      <w:r>
-        <w:t xml:space="preserve"> Luego de la verificación </w:t>
-      </w:r>
-      <w:r>
-        <w:t>deberá</w:t>
-      </w:r>
-      <w:r>
-        <w:t xml:space="preserve"> diligenciar un formulario</w:t>
-      </w:r>
-      <w:r>
-        <w:t xml:space="preserve"> el que indica el monto a prestar, el tipo de pago (semanal, quincenal, mensual)</w:t>
-      </w:r>
-      <w:r>
-        <w:t xml:space="preserve">, el método de pago (presencial, </w:t>
-      </w:r>
-      <w:proofErr w:type="spellStart"/>
-      <w:r>
-        <w:t>Daviplata</w:t>
-      </w:r>
-      <w:proofErr w:type="spellEnd"/>
-      <w:r>
-        <w:t xml:space="preserve"> [</w:t>
-      </w:r>
-      <w:proofErr w:type="spellStart"/>
-      <w:r>
-        <w:t>o</w:t>
-      </w:r>
-      <w:proofErr w:type="spellEnd"/>
-      <w:r>
-        <w:t xml:space="preserve"> otros medios virtuales], </w:t>
-      </w:r>
-      <w:r>
-        <w:t xml:space="preserve">la fecha de solicitud del </w:t>
-      </w:r>
-      <w:r>
-        <w:t>préstamo</w:t>
-      </w:r>
-      <w:r>
-        <w:t xml:space="preserve"> (</w:t>
-      </w:r>
-      <w:r>
-        <w:rPr>
-          <w:i/>
-          <w:iCs/>
-        </w:rPr>
-        <w:t xml:space="preserve">teniendo en cuenta que el si el </w:t>
-      </w:r>
-      <w:proofErr w:type="spellStart"/>
-      <w:r>
-        <w:rPr>
-          <w:b/>
-          <w:bCs/>
-          <w:i/>
-          <w:iCs/>
+        <w:jc w:val="both"/>
+      </w:pPr>
+      <w:r>
+        <w:t xml:space="preserve">Tendrá la opción de solicitar un crédito que será aprobado por el </w:t>
+      </w:r>
+      <w:r>
+        <w:rPr>
+          <w:b/>
+          <w:bCs/>
         </w:rPr>
         <w:t>SuperAdmin</w:t>
       </w:r>
-      <w:proofErr w:type="spellEnd"/>
-      <w:r>
-        <w:rPr>
-          <w:b/>
-          <w:bCs/>
-          <w:i/>
-          <w:iCs/>
-        </w:rPr>
-        <w:t xml:space="preserve"> </w:t>
-      </w:r>
-      <w:r>
-        <w:rPr>
-          <w:i/>
-          <w:iCs/>
-        </w:rPr>
-        <w:t xml:space="preserve">aprueba el crédito, </w:t>
-      </w:r>
-      <w:r>
-        <w:rPr>
-          <w:i/>
-          <w:iCs/>
-        </w:rPr>
-        <w:t>el deposito se realizará el día hábil siguiente</w:t>
-      </w:r>
-      <w:r>
-        <w:t>)</w:t>
-      </w:r>
-      <w:r>
-        <w:t xml:space="preserve">. Luego llenar el formulario, se le mostrara los datos del crédito, tales como, saldo, tipo de pago, modalidad de pago, fecha de inicio, </w:t>
-      </w:r>
-      <w:r>
-        <w:t>el numero de cuotas</w:t>
-      </w:r>
-      <w:r>
-        <w:t>, la fecha y el monto de cada cuota</w:t>
-      </w:r>
-      <w:r>
-        <w:t>; y la opción de confirmación para terminar la solicitud.</w:t>
+      <w:r>
+        <w:t>, luego de la verificación de sus datos personales. En caso de ser un</w:t>
+      </w:r>
+      <w:r>
+        <w:t xml:space="preserve"> cliente antiguo (ya tiene como mínimo un crédito terminado)</w:t>
+      </w:r>
+      <w:r>
+        <w:t xml:space="preserve"> la aplicación deberá verificar si es posible </w:t>
+      </w:r>
+      <w:r>
+        <w:t xml:space="preserve">otorgarle un crédito basado en su historial de los </w:t>
+      </w:r>
+      <w:r>
+        <w:t>pagos anteriores</w:t>
+      </w:r>
+      <w:r>
+        <w:t xml:space="preserve">, y luego notificárselo al </w:t>
+      </w:r>
+      <w:r>
+        <w:rPr>
+          <w:b/>
+          <w:bCs/>
+        </w:rPr>
+        <w:t>SuperAdmin</w:t>
+      </w:r>
+      <w:r>
+        <w:t xml:space="preserve"> para que tome la decisión final </w:t>
+      </w:r>
+      <w:r>
+        <w:t>de autorización.</w:t>
       </w:r>
     </w:p>
     <w:p>
@@ -1322,18 +1120,97 @@
           <w:ilvl w:val="0"/>
           <w:numId w:val="3"/>
         </w:numPr>
-      </w:pPr>
-      <w:r>
-        <w:t xml:space="preserve">También tendrá la opción de solicitar la renovación de un crédito </w:t>
-      </w:r>
-      <w:r>
-        <w:t xml:space="preserve">activo (única y exclusivamente si le faltan como máximo dos </w:t>
-      </w:r>
-      <w:r>
-        <w:t>cuotas)</w:t>
-      </w:r>
-      <w:r>
-        <w:t xml:space="preserve"> en el caso de tener un préstamo semanal o quincenal.</w:t>
+        <w:jc w:val="both"/>
+      </w:pPr>
+      <w:r>
+        <w:t xml:space="preserve">Al momento de solicitar un </w:t>
+      </w:r>
+      <w:r>
+        <w:t>nuevo</w:t>
+      </w:r>
+      <w:r>
+        <w:t xml:space="preserve"> crédito </w:t>
+      </w:r>
+      <w:r>
+        <w:t>deberá verificar su autenticidad por medio de SMS, y luego la aplicación cual es el monto máximo de crédito que tiene permitido.</w:t>
+      </w:r>
+      <w:r>
+        <w:t xml:space="preserve"> Luego de la verificación </w:t>
+      </w:r>
+      <w:r>
+        <w:t>deberá</w:t>
+      </w:r>
+      <w:r>
+        <w:t xml:space="preserve"> diligenciar un formulario</w:t>
+      </w:r>
+      <w:r>
+        <w:t xml:space="preserve"> el que indica el monto a prestar, el tipo de pago (semanal, quincenal, mensual)</w:t>
+      </w:r>
+      <w:r>
+        <w:t xml:space="preserve">, el método de pago (presencial, Daviplata [o otros medios virtuales], </w:t>
+      </w:r>
+      <w:r>
+        <w:t xml:space="preserve">la fecha de solicitud del </w:t>
+      </w:r>
+      <w:r>
+        <w:t>préstamo</w:t>
+      </w:r>
+      <w:r>
+        <w:t xml:space="preserve"> (</w:t>
+      </w:r>
+      <w:r>
+        <w:rPr>
+          <w:i/>
+          <w:iCs/>
+        </w:rPr>
+        <w:t xml:space="preserve">teniendo en cuenta que el si el </w:t>
+      </w:r>
+      <w:r>
+        <w:rPr>
+          <w:b/>
+          <w:bCs/>
+          <w:i/>
+          <w:iCs/>
+        </w:rPr>
+        <w:t>SuperAdmin</w:t>
+      </w:r>
+      <w:r>
+        <w:rPr>
+          <w:b/>
+          <w:bCs/>
+          <w:i/>
+          <w:iCs/>
+        </w:rPr>
+        <w:t xml:space="preserve"> </w:t>
+      </w:r>
+      <w:r>
+        <w:rPr>
+          <w:i/>
+          <w:iCs/>
+        </w:rPr>
+        <w:t xml:space="preserve">aprueba el crédito, </w:t>
+      </w:r>
+      <w:r>
+        <w:rPr>
+          <w:i/>
+          <w:iCs/>
+        </w:rPr>
+        <w:t>el deposito se realizará el día hábil siguiente</w:t>
+      </w:r>
+      <w:r>
+        <w:t>)</w:t>
+      </w:r>
+      <w:r>
+        <w:t xml:space="preserve">. Luego llenar el formulario, se le mostrara los datos del crédito, tales como, saldo, tipo de pago, modalidad de pago, fecha de inicio, </w:t>
+      </w:r>
+      <w:r>
+        <w:t>el numero de cuotas</w:t>
+      </w:r>
+      <w:r>
+        <w:t>, la fecha y el monto de cada cuota</w:t>
+      </w:r>
+      <w:r>
+        <w:t>; y la opción de confirmación para terminar la solicitud.</w:t>
       </w:r>
     </w:p>
     <w:p>
@@ -1343,15 +1220,19 @@
           <w:ilvl w:val="0"/>
           <w:numId w:val="3"/>
         </w:numPr>
-      </w:pPr>
-      <w:r>
-        <w:t xml:space="preserve">Podrá tener acceso </w:t>
-      </w:r>
-      <w:r>
-        <w:t>a su historial de créditos, a y su historial de créditos activos</w:t>
-      </w:r>
-      <w:r>
-        <w:t>.</w:t>
+        <w:jc w:val="both"/>
+      </w:pPr>
+      <w:r>
+        <w:t xml:space="preserve">También tendrá la opción de solicitar la renovación de un crédito </w:t>
+      </w:r>
+      <w:r>
+        <w:t xml:space="preserve">activo (única y exclusivamente si le faltan como máximo dos </w:t>
+      </w:r>
+      <w:r>
+        <w:t>cuotas)</w:t>
+      </w:r>
+      <w:r>
+        <w:t xml:space="preserve"> en el caso de tener un préstamo semanal o quincenal.</w:t>
       </w:r>
     </w:p>
     <w:p>
@@ -1361,6 +1242,26 @@
           <w:ilvl w:val="0"/>
           <w:numId w:val="3"/>
         </w:numPr>
+        <w:jc w:val="both"/>
+      </w:pPr>
+      <w:r>
+        <w:t xml:space="preserve">Podrá tener acceso </w:t>
+      </w:r>
+      <w:r>
+        <w:t>a su historial de créditos, a y su historial de créditos activos</w:t>
+      </w:r>
+      <w:r>
+        <w:t>.</w:t>
+      </w:r>
+    </w:p>
+    <w:p>
+      <w:pPr>
+        <w:pStyle w:val="Prrafodelista"/>
+        <w:numPr>
+          <w:ilvl w:val="0"/>
+          <w:numId w:val="3"/>
+        </w:numPr>
+        <w:jc w:val="both"/>
       </w:pPr>
       <w:r>
         <w:t>Y tendrá un menú de métodos de pago, en el que podrá modificar el método de pago de sus créditos activos como máximo una vez.</w:t>
@@ -1369,6 +1270,7 @@
     <w:p>
       <w:pPr>
         <w:pStyle w:val="Ttulo3"/>
+        <w:jc w:val="both"/>
         <w:rPr>
           <w:b/>
           <w:bCs/>
@@ -1377,7 +1279,6 @@
           <w:color w:val="auto"/>
         </w:rPr>
       </w:pPr>
-      <w:proofErr w:type="spellStart"/>
       <w:r>
         <w:rPr>
           <w:b/>
@@ -1387,30 +1288,22 @@
           <w:color w:val="auto"/>
         </w:rPr>
         <w:lastRenderedPageBreak/>
-        <w:t>UMLHelpNomic</w:t>
-      </w:r>
-      <w:proofErr w:type="spellEnd"/>
-      <w:r>
-        <w:rPr>
-          <w:b/>
-          <w:bCs/>
-          <w:i/>
-          <w:iCs/>
-          <w:color w:val="auto"/>
-        </w:rPr>
-        <w:t xml:space="preserve"> por bloques</w:t>
-      </w:r>
-    </w:p>
-    <w:p>
+        <w:t>UMLHelpNomic por bloques</w:t>
+      </w:r>
+    </w:p>
+    <w:p>
+      <w:pPr>
+        <w:jc w:val="both"/>
+      </w:pPr>
       <w:r>
         <w:rPr>
           <w:noProof/>
         </w:rPr>
         <w:drawing>
-          <wp:inline distT="0" distB="0" distL="0" distR="0" wp14:anchorId="3A71157D" wp14:editId="5C417364">
-            <wp:extent cx="6063417" cy="5581934"/>
+          <wp:inline distT="0" distB="0" distL="0" distR="0" wp14:anchorId="71BA7138" wp14:editId="6B1E1A4B">
+            <wp:extent cx="5600700" cy="5372100"/>
             <wp:effectExtent l="0" t="0" r="0" b="0"/>
-            <wp:docPr id="6" name="Imagen 6"/>
+            <wp:docPr id="1" name="Imagen 1"/>
             <wp:cNvGraphicFramePr>
               <a:graphicFrameLocks xmlns:a="http://schemas.openxmlformats.org/drawingml/2006/main" noChangeAspect="1"/>
             </wp:cNvGraphicFramePr>
@@ -1418,7 +1311,7 @@
               <a:graphicData uri="http://schemas.openxmlformats.org/drawingml/2006/picture">
                 <pic:pic xmlns:pic="http://schemas.openxmlformats.org/drawingml/2006/picture">
                   <pic:nvPicPr>
-                    <pic:cNvPr id="0" name="Picture 3"/>
+                    <pic:cNvPr id="0" name="Picture 1"/>
                     <pic:cNvPicPr>
                       <a:picLocks noChangeAspect="1" noChangeArrowheads="1"/>
                     </pic:cNvPicPr>
@@ -1439,7 +1332,7 @@
                   <pic:spPr bwMode="auto">
                     <a:xfrm>
                       <a:off x="0" y="0"/>
-                      <a:ext cx="6072183" cy="5590004"/>
+                      <a:ext cx="5600700" cy="5372100"/>
                     </a:xfrm>
                     <a:prstGeom prst="rect">
                       <a:avLst/>
@@ -1456,7 +1349,11 @@
         </w:drawing>
       </w:r>
     </w:p>
-    <w:p/>
+    <w:p>
+      <w:pPr>
+        <w:jc w:val="both"/>
+      </w:pPr>
+    </w:p>
     <w:sectPr>
       <w:pgSz w:w="12240" w:h="15840"/>
       <w:pgMar w:top="1417" w:right="1701" w:bottom="1417" w:left="1701" w:header="708" w:footer="708" w:gutter="0"/>
@@ -2900,15 +2797,8 @@
 <file path=customXml/itemProps1.xml><?xml version="1.0" encoding="utf-8"?>
 <ds:datastoreItem xmlns:ds="http://schemas.openxmlformats.org/officeDocument/2006/customXml" ds:itemID="{1EE4E690-A013-4EA6-AA20-B1B20A22813C}">
   <ds:schemaRefs>
-    <ds:schemaRef ds:uri="http://purl.org/dc/terms/"/>
+    <ds:schemaRef ds:uri="http://schemas.microsoft.com/office/2006/metadata/properties"/>
     <ds:schemaRef ds:uri="http://schemas.microsoft.com/office/infopath/2007/PartnerControls"/>
-    <ds:schemaRef ds:uri="http://purl.org/dc/elements/1.1/"/>
-    <ds:schemaRef ds:uri="http://purl.org/dc/dcmitype/"/>
-    <ds:schemaRef ds:uri="http://schemas.microsoft.com/office/2006/metadata/properties"/>
-    <ds:schemaRef ds:uri="http://schemas.microsoft.com/office/2006/documentManagement/types"/>
-    <ds:schemaRef ds:uri="http://schemas.openxmlformats.org/package/2006/metadata/core-properties"/>
-    <ds:schemaRef ds:uri="4764098f-506b-42d6-ad52-ebec451c5fee"/>
-    <ds:schemaRef ds:uri="http://www.w3.org/XML/1998/namespace"/>
   </ds:schemaRefs>
 </ds:datastoreItem>
 </file>

</xml_diff>